<commit_message>
This is the final one
</commit_message>
<xml_diff>
--- a/UMLFINALPROJECT.docx
+++ b/UMLFINALPROJECT.docx
@@ -405,7 +405,7 @@
           </mc:Choice>
           <mc:Fallback>
             <w:pict>
-              <v:shape id="_x0000_s1026" o:spid="_x0000_s1026" o:spt="202" type="#_x0000_t202" style="position:absolute;left:0pt;margin-left:232.1pt;margin-top:280.25pt;height:57.75pt;width:122.75pt;z-index:251659264;mso-width-relative:page;mso-height-relative:page;" filled="f" stroked="f" coordsize="21600,21600" o:gfxdata="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">
+              <v:shape id="_x0000_s1026" o:spid="_x0000_s1026" o:spt="202" type="#_x0000_t202" style="position:absolute;left:0pt;margin-left:232.1pt;margin-top:280.25pt;height:57.75pt;width:122.75pt;z-index:251659264;mso-width-relative:page;mso-height-relative:page;" filled="f" stroked="f" coordsize="21600,21600" o:gfxdata="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">
                 <v:fill on="f" focussize="0,0"/>
                 <v:stroke on="f" weight="0.5pt"/>
                 <v:imagedata o:title=""/>
@@ -589,7 +589,7 @@
           </mc:Choice>
           <mc:Fallback>
             <w:pict>
-              <v:shape id="_x0000_s1026" o:spid="_x0000_s1026" o:spt="202" type="#_x0000_t202" style="position:absolute;left:0pt;margin-left:-55.8pt;margin-top:188.55pt;height:144pt;width:144pt;mso-wrap-style:none;z-index:251660288;mso-width-relative:page;mso-height-relative:page;" filled="f" stroked="f" coordsize="21600,21600" o:gfxdata="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">
+              <v:shape id="_x0000_s1026" o:spid="_x0000_s1026" o:spt="202" type="#_x0000_t202" style="position:absolute;left:0pt;margin-left:-55.8pt;margin-top:188.55pt;height:144pt;width:144pt;mso-wrap-style:none;z-index:251660288;mso-width-relative:page;mso-height-relative:page;" filled="f" stroked="f" coordsize="21600,21600" o:gfxdata="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">
                 <v:fill on="f" focussize="0,0"/>
                 <v:stroke on="f" weight="0.5pt"/>
                 <v:imagedata o:title=""/>
@@ -1356,7 +1356,7 @@
           </mc:Choice>
           <mc:Fallback>
             <w:pict>
-              <v:shape id="_x0000_s1026" o:spid="_x0000_s1026" o:spt="202" type="#_x0000_t202" style="position:absolute;left:0pt;margin-left:256.1pt;margin-top:0.55pt;height:132.85pt;width:216.85pt;z-index:251663360;mso-width-relative:page;mso-height-relative:page;" fillcolor="#FFFFFF [3201]" filled="t" stroked="f" coordsize="21600,21600" o:gfxdata="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">
+              <v:shape id="_x0000_s1026" o:spid="_x0000_s1026" o:spt="202" type="#_x0000_t202" style="position:absolute;left:0pt;margin-left:256.1pt;margin-top:0.55pt;height:132.85pt;width:216.85pt;z-index:251663360;mso-width-relative:page;mso-height-relative:page;" fillcolor="#FFFFFF [3201]" filled="t" stroked="f" coordsize="21600,21600" o:gfxdata="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">
                 <v:fill on="t" focussize="0,0"/>
                 <v:stroke on="f" weight="0.5pt"/>
                 <v:imagedata o:title=""/>
@@ -2767,7 +2767,7 @@
           </mc:Choice>
           <mc:Fallback>
             <w:pict>
-              <v:shape id="_x0000_s1026" o:spid="_x0000_s1026" o:spt="202" type="#_x0000_t202" style="position:absolute;left:0pt;margin-left:149.9pt;margin-top:3.1pt;height:144pt;width:144pt;mso-wrap-style:none;z-index:251670528;mso-width-relative:page;mso-height-relative:page;" filled="f" stroked="f" coordsize="21600,21600" o:gfxdata="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">
+              <v:shape id="_x0000_s1026" o:spid="_x0000_s1026" o:spt="202" type="#_x0000_t202" style="position:absolute;left:0pt;margin-left:149.9pt;margin-top:3.1pt;height:144pt;width:144pt;mso-wrap-style:none;z-index:251670528;mso-width-relative:page;mso-height-relative:page;" filled="f" stroked="f" coordsize="21600,21600" o:gfxdata="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">
                 <v:fill on="f" focussize="0,0"/>
                 <v:stroke on="f" weight="0.5pt"/>
                 <v:imagedata o:title=""/>
@@ -3713,15 +3713,6 @@
           <w:lang w:val="fr-FR"/>
         </w:rPr>
       </w:pPr>
-    </w:p>
-    <w:p>
-      <w:pPr>
-        <w:rPr>
-          <w:rFonts w:hint="default"/>
-          <w:sz w:val="21"/>
-          <w:lang w:val="fr-FR"/>
-        </w:rPr>
-      </w:pPr>
       <w:r>
         <w:rPr>
           <w:rFonts w:hint="default"/>
@@ -3732,15 +3723,15 @@
           <wp:anchor distT="0" distB="0" distL="114300" distR="114300" simplePos="0" relativeHeight="251674624" behindDoc="1" locked="0" layoutInCell="1" allowOverlap="1">
             <wp:simplePos x="0" y="0"/>
             <wp:positionH relativeFrom="column">
-              <wp:posOffset>-303530</wp:posOffset>
+              <wp:posOffset>-521335</wp:posOffset>
             </wp:positionH>
             <wp:positionV relativeFrom="paragraph">
-              <wp:posOffset>41275</wp:posOffset>
+              <wp:posOffset>125730</wp:posOffset>
             </wp:positionV>
-            <wp:extent cx="5896610" cy="6217920"/>
+            <wp:extent cx="5896610" cy="7955280"/>
             <wp:effectExtent l="0" t="0" r="1270" b="0"/>
             <wp:wrapNone/>
-            <wp:docPr id="18" name="Image 18" descr="loginpr"/>
+            <wp:docPr id="18" name="Image 18" descr="C:\Users\User\Downloads\loginfinl.PNGloginfinl"/>
             <wp:cNvGraphicFramePr>
               <a:graphicFrameLocks xmlns:a="http://schemas.openxmlformats.org/drawingml/2006/main" noChangeAspect="1"/>
             </wp:cNvGraphicFramePr>
@@ -3748,13 +3739,14 @@
               <a:graphicData uri="http://schemas.openxmlformats.org/drawingml/2006/picture">
                 <pic:pic xmlns:pic="http://schemas.openxmlformats.org/drawingml/2006/picture">
                   <pic:nvPicPr>
-                    <pic:cNvPr id="18" name="Image 18" descr="loginpr"/>
+                    <pic:cNvPr id="18" name="Image 18" descr="C:\Users\User\Downloads\loginfinl.PNGloginfinl"/>
                     <pic:cNvPicPr>
                       <a:picLocks noChangeAspect="1"/>
                     </pic:cNvPicPr>
                   </pic:nvPicPr>
                   <pic:blipFill>
                     <a:blip r:embed="rId5"/>
+                    <a:srcRect t="-300" b="10095"/>
                     <a:stretch>
                       <a:fillRect/>
                     </a:stretch>
@@ -3762,7 +3754,7 @@
                   <pic:spPr>
                     <a:xfrm>
                       <a:off x="0" y="0"/>
-                      <a:ext cx="5896610" cy="6217920"/>
+                      <a:ext cx="5896610" cy="7955280"/>
                     </a:xfrm>
                     <a:prstGeom prst="rect">
                       <a:avLst/>
@@ -4139,6 +4131,15 @@
       <w:pPr>
         <w:rPr>
           <w:rFonts w:hint="default"/>
+          <w:sz w:val="21"/>
+          <w:lang w:val="fr-FR"/>
+        </w:rPr>
+      </w:pPr>
+    </w:p>
+    <w:p>
+      <w:pPr>
+        <w:rPr>
+          <w:rFonts w:hint="default"/>
           <w:b/>
           <w:bCs/>
           <w:color w:val="FF0000"/>
@@ -4170,15 +4171,6 @@
           <w:lang w:val="fr-FR"/>
         </w:rPr>
       </w:pPr>
-    </w:p>
-    <w:p>
-      <w:pPr>
-        <w:rPr>
-          <w:rFonts w:hint="default"/>
-          <w:sz w:val="21"/>
-          <w:lang w:val="fr-FR"/>
-        </w:rPr>
-      </w:pPr>
       <w:r>
         <w:rPr>
           <w:rFonts w:hint="default"/>
@@ -4186,18 +4178,18 @@
           <w:lang w:val="fr-FR"/>
         </w:rPr>
         <w:drawing>
-          <wp:anchor distT="0" distB="0" distL="114300" distR="114300" simplePos="0" relativeHeight="251674624" behindDoc="1" locked="0" layoutInCell="1" allowOverlap="1">
+          <wp:anchor distT="0" distB="0" distL="114300" distR="114300" simplePos="0" relativeHeight="251684864" behindDoc="0" locked="0" layoutInCell="1" allowOverlap="1">
             <wp:simplePos x="0" y="0"/>
             <wp:positionH relativeFrom="column">
-              <wp:posOffset>-1127760</wp:posOffset>
+              <wp:posOffset>43180</wp:posOffset>
             </wp:positionH>
             <wp:positionV relativeFrom="paragraph">
-              <wp:posOffset>34290</wp:posOffset>
+              <wp:posOffset>106680</wp:posOffset>
             </wp:positionV>
-            <wp:extent cx="7672705" cy="8069580"/>
-            <wp:effectExtent l="0" t="0" r="8255" b="7620"/>
+            <wp:extent cx="5270500" cy="4174490"/>
+            <wp:effectExtent l="0" t="0" r="2540" b="1270"/>
             <wp:wrapNone/>
-            <wp:docPr id="19" name="Image 19" descr="princp"/>
+            <wp:docPr id="14" name="Image 14" descr="1ds"/>
             <wp:cNvGraphicFramePr>
               <a:graphicFrameLocks xmlns:a="http://schemas.openxmlformats.org/drawingml/2006/main" noChangeAspect="1"/>
             </wp:cNvGraphicFramePr>
@@ -4205,7 +4197,7 @@
               <a:graphicData uri="http://schemas.openxmlformats.org/drawingml/2006/picture">
                 <pic:pic xmlns:pic="http://schemas.openxmlformats.org/drawingml/2006/picture">
                   <pic:nvPicPr>
-                    <pic:cNvPr id="19" name="Image 19" descr="princp"/>
+                    <pic:cNvPr id="14" name="Image 14" descr="1ds"/>
                     <pic:cNvPicPr>
                       <a:picLocks noChangeAspect="1"/>
                     </pic:cNvPicPr>
@@ -4219,7 +4211,7 @@
                   <pic:spPr>
                     <a:xfrm>
                       <a:off x="0" y="0"/>
-                      <a:ext cx="7672705" cy="8069580"/>
+                      <a:ext cx="5270500" cy="4174490"/>
                     </a:xfrm>
                     <a:prstGeom prst="rect">
                       <a:avLst/>
@@ -4420,186 +4412,6 @@
           <w:lang w:val="fr-FR"/>
         </w:rPr>
       </w:pPr>
-    </w:p>
-    <w:p>
-      <w:pPr>
-        <w:rPr>
-          <w:rFonts w:hint="default"/>
-          <w:sz w:val="21"/>
-          <w:lang w:val="fr-FR"/>
-        </w:rPr>
-      </w:pPr>
-    </w:p>
-    <w:p>
-      <w:pPr>
-        <w:rPr>
-          <w:rFonts w:hint="default"/>
-          <w:sz w:val="21"/>
-          <w:lang w:val="fr-FR"/>
-        </w:rPr>
-      </w:pPr>
-    </w:p>
-    <w:p>
-      <w:pPr>
-        <w:rPr>
-          <w:rFonts w:hint="default"/>
-          <w:sz w:val="21"/>
-          <w:lang w:val="fr-FR"/>
-        </w:rPr>
-      </w:pPr>
-    </w:p>
-    <w:p>
-      <w:pPr>
-        <w:rPr>
-          <w:rFonts w:hint="default"/>
-          <w:sz w:val="21"/>
-          <w:lang w:val="fr-FR"/>
-        </w:rPr>
-      </w:pPr>
-    </w:p>
-    <w:p>
-      <w:pPr>
-        <w:rPr>
-          <w:rFonts w:hint="default"/>
-          <w:sz w:val="21"/>
-          <w:lang w:val="fr-FR"/>
-        </w:rPr>
-      </w:pPr>
-    </w:p>
-    <w:p>
-      <w:pPr>
-        <w:rPr>
-          <w:rFonts w:hint="default"/>
-          <w:sz w:val="21"/>
-          <w:lang w:val="fr-FR"/>
-        </w:rPr>
-      </w:pPr>
-    </w:p>
-    <w:p>
-      <w:pPr>
-        <w:rPr>
-          <w:rFonts w:hint="default"/>
-          <w:sz w:val="21"/>
-          <w:lang w:val="fr-FR"/>
-        </w:rPr>
-      </w:pPr>
-    </w:p>
-    <w:p>
-      <w:pPr>
-        <w:rPr>
-          <w:rFonts w:hint="default"/>
-          <w:sz w:val="21"/>
-          <w:lang w:val="fr-FR"/>
-        </w:rPr>
-      </w:pPr>
-    </w:p>
-    <w:p>
-      <w:pPr>
-        <w:rPr>
-          <w:rFonts w:hint="default"/>
-          <w:sz w:val="21"/>
-          <w:lang w:val="fr-FR"/>
-        </w:rPr>
-      </w:pPr>
-    </w:p>
-    <w:p>
-      <w:pPr>
-        <w:rPr>
-          <w:rFonts w:hint="default"/>
-          <w:sz w:val="21"/>
-          <w:lang w:val="fr-FR"/>
-        </w:rPr>
-      </w:pPr>
-    </w:p>
-    <w:p>
-      <w:pPr>
-        <w:rPr>
-          <w:rFonts w:hint="default"/>
-          <w:sz w:val="21"/>
-          <w:lang w:val="fr-FR"/>
-        </w:rPr>
-      </w:pPr>
-    </w:p>
-    <w:p>
-      <w:pPr>
-        <w:rPr>
-          <w:rFonts w:hint="default"/>
-          <w:sz w:val="21"/>
-          <w:lang w:val="fr-FR"/>
-        </w:rPr>
-      </w:pPr>
-    </w:p>
-    <w:p>
-      <w:pPr>
-        <w:rPr>
-          <w:rFonts w:hint="default"/>
-          <w:sz w:val="21"/>
-          <w:lang w:val="fr-FR"/>
-        </w:rPr>
-      </w:pPr>
-    </w:p>
-    <w:p>
-      <w:pPr>
-        <w:rPr>
-          <w:rFonts w:hint="default"/>
-          <w:sz w:val="21"/>
-          <w:lang w:val="fr-FR"/>
-        </w:rPr>
-      </w:pPr>
-    </w:p>
-    <w:p>
-      <w:pPr>
-        <w:rPr>
-          <w:rFonts w:hint="default"/>
-          <w:sz w:val="21"/>
-          <w:lang w:val="fr-FR"/>
-        </w:rPr>
-      </w:pPr>
-    </w:p>
-    <w:p>
-      <w:pPr>
-        <w:rPr>
-          <w:rFonts w:hint="default"/>
-          <w:sz w:val="21"/>
-          <w:lang w:val="fr-FR"/>
-        </w:rPr>
-      </w:pPr>
-    </w:p>
-    <w:p>
-      <w:pPr>
-        <w:rPr>
-          <w:rFonts w:hint="default"/>
-          <w:sz w:val="21"/>
-          <w:lang w:val="fr-FR"/>
-        </w:rPr>
-      </w:pPr>
-    </w:p>
-    <w:p>
-      <w:pPr>
-        <w:rPr>
-          <w:rFonts w:hint="default"/>
-          <w:sz w:val="21"/>
-          <w:lang w:val="fr-FR"/>
-        </w:rPr>
-      </w:pPr>
-    </w:p>
-    <w:p>
-      <w:pPr>
-        <w:rPr>
-          <w:rFonts w:hint="default"/>
-          <w:sz w:val="21"/>
-          <w:lang w:val="fr-FR"/>
-        </w:rPr>
-      </w:pPr>
-    </w:p>
-    <w:p>
-      <w:pPr>
-        <w:rPr>
-          <w:rFonts w:hint="default"/>
-          <w:sz w:val="21"/>
-          <w:lang w:val="fr-FR"/>
-        </w:rPr>
-      </w:pPr>
       <w:r>
         <w:rPr>
           <w:rFonts w:hint="default"/>
@@ -4607,18 +4419,18 @@
           <w:lang w:val="fr-FR"/>
         </w:rPr>
         <w:drawing>
-          <wp:anchor distT="0" distB="0" distL="114300" distR="114300" simplePos="0" relativeHeight="251674624" behindDoc="1" locked="0" layoutInCell="1" allowOverlap="1">
+          <wp:anchor distT="0" distB="0" distL="114300" distR="114300" simplePos="0" relativeHeight="251687936" behindDoc="0" locked="0" layoutInCell="1" allowOverlap="1">
             <wp:simplePos x="0" y="0"/>
             <wp:positionH relativeFrom="column">
-              <wp:posOffset>-685800</wp:posOffset>
+              <wp:posOffset>-65405</wp:posOffset>
             </wp:positionH>
             <wp:positionV relativeFrom="paragraph">
-              <wp:posOffset>-198755</wp:posOffset>
+              <wp:posOffset>116840</wp:posOffset>
             </wp:positionV>
-            <wp:extent cx="6555105" cy="8211185"/>
-            <wp:effectExtent l="0" t="0" r="13335" b="3175"/>
+            <wp:extent cx="5269865" cy="2880995"/>
+            <wp:effectExtent l="0" t="0" r="3175" b="14605"/>
             <wp:wrapNone/>
-            <wp:docPr id="20" name="Image 20" descr="2pr"/>
+            <wp:docPr id="19" name="Image 19" descr="2ds"/>
             <wp:cNvGraphicFramePr>
               <a:graphicFrameLocks xmlns:a="http://schemas.openxmlformats.org/drawingml/2006/main" noChangeAspect="1"/>
             </wp:cNvGraphicFramePr>
@@ -4626,7 +4438,7 @@
               <a:graphicData uri="http://schemas.openxmlformats.org/drawingml/2006/picture">
                 <pic:pic xmlns:pic="http://schemas.openxmlformats.org/drawingml/2006/picture">
                   <pic:nvPicPr>
-                    <pic:cNvPr id="20" name="Image 20" descr="2pr"/>
+                    <pic:cNvPr id="19" name="Image 19" descr="2ds"/>
                     <pic:cNvPicPr>
                       <a:picLocks noChangeAspect="1"/>
                     </pic:cNvPicPr>
@@ -4640,7 +4452,7 @@
                   <pic:spPr>
                     <a:xfrm>
                       <a:off x="0" y="0"/>
-                      <a:ext cx="6555105" cy="8211185"/>
+                      <a:ext cx="5269865" cy="2880995"/>
                     </a:xfrm>
                     <a:prstGeom prst="rect">
                       <a:avLst/>
@@ -4787,6 +4599,60 @@
           <w:lang w:val="fr-FR"/>
         </w:rPr>
       </w:pPr>
+    </w:p>
+    <w:p>
+      <w:pPr>
+        <w:rPr>
+          <w:rFonts w:hint="default"/>
+          <w:sz w:val="21"/>
+          <w:lang w:val="fr-FR"/>
+        </w:rPr>
+      </w:pPr>
+    </w:p>
+    <w:p>
+      <w:pPr>
+        <w:rPr>
+          <w:rFonts w:hint="default"/>
+          <w:sz w:val="21"/>
+          <w:lang w:val="fr-FR"/>
+        </w:rPr>
+      </w:pPr>
+    </w:p>
+    <w:p>
+      <w:pPr>
+        <w:rPr>
+          <w:rFonts w:hint="default"/>
+          <w:sz w:val="21"/>
+          <w:lang w:val="fr-FR"/>
+        </w:rPr>
+      </w:pPr>
+    </w:p>
+    <w:p>
+      <w:pPr>
+        <w:rPr>
+          <w:rFonts w:hint="default"/>
+          <w:sz w:val="21"/>
+          <w:lang w:val="fr-FR"/>
+        </w:rPr>
+      </w:pPr>
+    </w:p>
+    <w:p>
+      <w:pPr>
+        <w:rPr>
+          <w:rFonts w:hint="default"/>
+          <w:sz w:val="21"/>
+          <w:lang w:val="fr-FR"/>
+        </w:rPr>
+      </w:pPr>
+    </w:p>
+    <w:p>
+      <w:pPr>
+        <w:rPr>
+          <w:rFonts w:hint="default"/>
+          <w:sz w:val="21"/>
+          <w:lang w:val="fr-FR"/>
+        </w:rPr>
+      </w:pPr>
       <w:r>
         <w:rPr>
           <w:rFonts w:hint="default"/>
@@ -4794,10 +4660,18 @@
           <w:lang w:val="fr-FR"/>
         </w:rPr>
         <w:drawing>
-          <wp:inline distT="0" distB="0" distL="114300" distR="114300">
-            <wp:extent cx="5356860" cy="6922135"/>
-            <wp:effectExtent l="0" t="0" r="7620" b="12065"/>
-            <wp:docPr id="21" name="Image 21" descr="3pr"/>
+          <wp:anchor distT="0" distB="0" distL="114300" distR="114300" simplePos="0" relativeHeight="251686912" behindDoc="0" locked="0" layoutInCell="1" allowOverlap="1">
+            <wp:simplePos x="0" y="0"/>
+            <wp:positionH relativeFrom="column">
+              <wp:posOffset>543560</wp:posOffset>
+            </wp:positionH>
+            <wp:positionV relativeFrom="paragraph">
+              <wp:posOffset>-901700</wp:posOffset>
+            </wp:positionV>
+            <wp:extent cx="3649980" cy="4998720"/>
+            <wp:effectExtent l="0" t="0" r="7620" b="0"/>
+            <wp:wrapNone/>
+            <wp:docPr id="20" name="Image 20" descr="3ds"/>
             <wp:cNvGraphicFramePr>
               <a:graphicFrameLocks xmlns:a="http://schemas.openxmlformats.org/drawingml/2006/main" noChangeAspect="1"/>
             </wp:cNvGraphicFramePr>
@@ -4805,7 +4679,7 @@
               <a:graphicData uri="http://schemas.openxmlformats.org/drawingml/2006/picture">
                 <pic:pic xmlns:pic="http://schemas.openxmlformats.org/drawingml/2006/picture">
                   <pic:nvPicPr>
-                    <pic:cNvPr id="21" name="Image 21" descr="3pr"/>
+                    <pic:cNvPr id="20" name="Image 20" descr="3ds"/>
                     <pic:cNvPicPr>
                       <a:picLocks noChangeAspect="1"/>
                     </pic:cNvPicPr>
@@ -4819,7 +4693,7 @@
                   <pic:spPr>
                     <a:xfrm>
                       <a:off x="0" y="0"/>
-                      <a:ext cx="5356860" cy="6922135"/>
+                      <a:ext cx="3649980" cy="4998720"/>
                     </a:xfrm>
                     <a:prstGeom prst="rect">
                       <a:avLst/>
@@ -4828,9 +4702,367 @@
                 </pic:pic>
               </a:graphicData>
             </a:graphic>
-          </wp:inline>
+          </wp:anchor>
         </w:drawing>
       </w:r>
+    </w:p>
+    <w:p>
+      <w:pPr>
+        <w:rPr>
+          <w:rFonts w:hint="default"/>
+          <w:sz w:val="21"/>
+          <w:lang w:val="fr-FR"/>
+        </w:rPr>
+      </w:pPr>
+    </w:p>
+    <w:p>
+      <w:pPr>
+        <w:rPr>
+          <w:rFonts w:hint="default"/>
+          <w:sz w:val="21"/>
+          <w:lang w:val="fr-FR"/>
+        </w:rPr>
+      </w:pPr>
+    </w:p>
+    <w:p>
+      <w:pPr>
+        <w:rPr>
+          <w:rFonts w:hint="default"/>
+          <w:sz w:val="21"/>
+          <w:lang w:val="fr-FR"/>
+        </w:rPr>
+      </w:pPr>
+    </w:p>
+    <w:p>
+      <w:pPr>
+        <w:rPr>
+          <w:rFonts w:hint="default"/>
+          <w:sz w:val="21"/>
+          <w:lang w:val="fr-FR"/>
+        </w:rPr>
+      </w:pPr>
+    </w:p>
+    <w:p>
+      <w:pPr>
+        <w:rPr>
+          <w:rFonts w:hint="default"/>
+          <w:sz w:val="21"/>
+          <w:lang w:val="fr-FR"/>
+        </w:rPr>
+      </w:pPr>
+    </w:p>
+    <w:p>
+      <w:pPr>
+        <w:rPr>
+          <w:rFonts w:hint="default"/>
+          <w:sz w:val="21"/>
+          <w:lang w:val="fr-FR"/>
+        </w:rPr>
+      </w:pPr>
+    </w:p>
+    <w:p>
+      <w:pPr>
+        <w:rPr>
+          <w:rFonts w:hint="default"/>
+          <w:sz w:val="21"/>
+          <w:lang w:val="fr-FR"/>
+        </w:rPr>
+      </w:pPr>
+    </w:p>
+    <w:p>
+      <w:pPr>
+        <w:rPr>
+          <w:rFonts w:hint="default"/>
+          <w:sz w:val="21"/>
+          <w:lang w:val="fr-FR"/>
+        </w:rPr>
+      </w:pPr>
+    </w:p>
+    <w:p>
+      <w:pPr>
+        <w:rPr>
+          <w:rFonts w:hint="default"/>
+          <w:sz w:val="21"/>
+          <w:lang w:val="fr-FR"/>
+        </w:rPr>
+      </w:pPr>
+    </w:p>
+    <w:p>
+      <w:pPr>
+        <w:rPr>
+          <w:rFonts w:hint="default"/>
+          <w:sz w:val="21"/>
+          <w:lang w:val="fr-FR"/>
+        </w:rPr>
+      </w:pPr>
+    </w:p>
+    <w:p>
+      <w:pPr>
+        <w:rPr>
+          <w:rFonts w:hint="default"/>
+          <w:sz w:val="21"/>
+          <w:lang w:val="fr-FR"/>
+        </w:rPr>
+      </w:pPr>
+    </w:p>
+    <w:p>
+      <w:pPr>
+        <w:rPr>
+          <w:rFonts w:hint="default"/>
+          <w:sz w:val="21"/>
+          <w:lang w:val="fr-FR"/>
+        </w:rPr>
+      </w:pPr>
+    </w:p>
+    <w:p>
+      <w:pPr>
+        <w:rPr>
+          <w:rFonts w:hint="default"/>
+          <w:sz w:val="21"/>
+          <w:lang w:val="fr-FR"/>
+        </w:rPr>
+      </w:pPr>
+    </w:p>
+    <w:p>
+      <w:pPr>
+        <w:rPr>
+          <w:rFonts w:hint="default"/>
+          <w:sz w:val="21"/>
+          <w:lang w:val="fr-FR"/>
+        </w:rPr>
+      </w:pPr>
+    </w:p>
+    <w:p>
+      <w:pPr>
+        <w:rPr>
+          <w:rFonts w:hint="default"/>
+          <w:sz w:val="21"/>
+          <w:lang w:val="fr-FR"/>
+        </w:rPr>
+      </w:pPr>
+    </w:p>
+    <w:p>
+      <w:pPr>
+        <w:rPr>
+          <w:rFonts w:hint="default"/>
+          <w:sz w:val="21"/>
+          <w:lang w:val="fr-FR"/>
+        </w:rPr>
+      </w:pPr>
+    </w:p>
+    <w:p>
+      <w:pPr>
+        <w:rPr>
+          <w:rFonts w:hint="default"/>
+          <w:sz w:val="21"/>
+          <w:lang w:val="fr-FR"/>
+        </w:rPr>
+      </w:pPr>
+    </w:p>
+    <w:p>
+      <w:pPr>
+        <w:rPr>
+          <w:rFonts w:hint="default"/>
+          <w:sz w:val="21"/>
+          <w:lang w:val="fr-FR"/>
+        </w:rPr>
+      </w:pPr>
+    </w:p>
+    <w:p>
+      <w:pPr>
+        <w:rPr>
+          <w:rFonts w:hint="default"/>
+          <w:sz w:val="21"/>
+          <w:lang w:val="fr-FR"/>
+        </w:rPr>
+      </w:pPr>
+    </w:p>
+    <w:p>
+      <w:pPr>
+        <w:rPr>
+          <w:rFonts w:hint="default"/>
+          <w:sz w:val="21"/>
+          <w:lang w:val="fr-FR"/>
+        </w:rPr>
+      </w:pPr>
+      <w:r>
+        <w:rPr>
+          <w:rFonts w:hint="default"/>
+          <w:sz w:val="21"/>
+          <w:lang w:val="fr-FR"/>
+        </w:rPr>
+        <w:drawing>
+          <wp:anchor distT="0" distB="0" distL="114300" distR="114300" simplePos="0" relativeHeight="251685888" behindDoc="0" locked="0" layoutInCell="1" allowOverlap="1">
+            <wp:simplePos x="0" y="0"/>
+            <wp:positionH relativeFrom="column">
+              <wp:posOffset>576580</wp:posOffset>
+            </wp:positionH>
+            <wp:positionV relativeFrom="paragraph">
+              <wp:posOffset>90170</wp:posOffset>
+            </wp:positionV>
+            <wp:extent cx="3688080" cy="3421380"/>
+            <wp:effectExtent l="0" t="0" r="0" b="7620"/>
+            <wp:wrapNone/>
+            <wp:docPr id="21" name="Image 21" descr="4ds"/>
+            <wp:cNvGraphicFramePr>
+              <a:graphicFrameLocks xmlns:a="http://schemas.openxmlformats.org/drawingml/2006/main" noChangeAspect="1"/>
+            </wp:cNvGraphicFramePr>
+            <a:graphic xmlns:a="http://schemas.openxmlformats.org/drawingml/2006/main">
+              <a:graphicData uri="http://schemas.openxmlformats.org/drawingml/2006/picture">
+                <pic:pic xmlns:pic="http://schemas.openxmlformats.org/drawingml/2006/picture">
+                  <pic:nvPicPr>
+                    <pic:cNvPr id="21" name="Image 21" descr="4ds"/>
+                    <pic:cNvPicPr>
+                      <a:picLocks noChangeAspect="1"/>
+                    </pic:cNvPicPr>
+                  </pic:nvPicPr>
+                  <pic:blipFill>
+                    <a:blip r:embed="rId9"/>
+                    <a:stretch>
+                      <a:fillRect/>
+                    </a:stretch>
+                  </pic:blipFill>
+                  <pic:spPr>
+                    <a:xfrm>
+                      <a:off x="0" y="0"/>
+                      <a:ext cx="3688080" cy="3421380"/>
+                    </a:xfrm>
+                    <a:prstGeom prst="rect">
+                      <a:avLst/>
+                    </a:prstGeom>
+                  </pic:spPr>
+                </pic:pic>
+              </a:graphicData>
+            </a:graphic>
+          </wp:anchor>
+        </w:drawing>
+      </w:r>
+    </w:p>
+    <w:p>
+      <w:pPr>
+        <w:rPr>
+          <w:rFonts w:hint="default"/>
+          <w:sz w:val="21"/>
+          <w:lang w:val="fr-FR"/>
+        </w:rPr>
+      </w:pPr>
+    </w:p>
+    <w:p>
+      <w:pPr>
+        <w:rPr>
+          <w:rFonts w:hint="default"/>
+          <w:sz w:val="21"/>
+          <w:lang w:val="fr-FR"/>
+        </w:rPr>
+      </w:pPr>
+    </w:p>
+    <w:p>
+      <w:pPr>
+        <w:rPr>
+          <w:rFonts w:hint="default"/>
+          <w:sz w:val="21"/>
+          <w:lang w:val="fr-FR"/>
+        </w:rPr>
+      </w:pPr>
+    </w:p>
+    <w:p>
+      <w:pPr>
+        <w:rPr>
+          <w:rFonts w:hint="default"/>
+          <w:sz w:val="21"/>
+          <w:lang w:val="fr-FR"/>
+        </w:rPr>
+      </w:pPr>
+    </w:p>
+    <w:p>
+      <w:pPr>
+        <w:rPr>
+          <w:rFonts w:hint="default"/>
+          <w:sz w:val="21"/>
+          <w:lang w:val="fr-FR"/>
+        </w:rPr>
+      </w:pPr>
+    </w:p>
+    <w:p>
+      <w:pPr>
+        <w:rPr>
+          <w:rFonts w:hint="default"/>
+          <w:sz w:val="21"/>
+          <w:lang w:val="fr-FR"/>
+        </w:rPr>
+      </w:pPr>
+    </w:p>
+    <w:p>
+      <w:pPr>
+        <w:rPr>
+          <w:rFonts w:hint="default"/>
+          <w:sz w:val="21"/>
+          <w:lang w:val="fr-FR"/>
+        </w:rPr>
+      </w:pPr>
+    </w:p>
+    <w:p>
+      <w:pPr>
+        <w:rPr>
+          <w:rFonts w:hint="default"/>
+          <w:sz w:val="21"/>
+          <w:lang w:val="fr-FR"/>
+        </w:rPr>
+      </w:pPr>
+    </w:p>
+    <w:p>
+      <w:pPr>
+        <w:rPr>
+          <w:rFonts w:hint="default"/>
+          <w:sz w:val="21"/>
+          <w:lang w:val="fr-FR"/>
+        </w:rPr>
+      </w:pPr>
+    </w:p>
+    <w:p>
+      <w:pPr>
+        <w:rPr>
+          <w:rFonts w:hint="default"/>
+          <w:sz w:val="21"/>
+          <w:lang w:val="fr-FR"/>
+        </w:rPr>
+      </w:pPr>
+    </w:p>
+    <w:p>
+      <w:pPr>
+        <w:rPr>
+          <w:rFonts w:hint="default"/>
+          <w:sz w:val="21"/>
+          <w:lang w:val="fr-FR"/>
+        </w:rPr>
+      </w:pPr>
+    </w:p>
+    <w:p>
+      <w:pPr>
+        <w:rPr>
+          <w:rFonts w:hint="default"/>
+          <w:sz w:val="21"/>
+          <w:lang w:val="fr-FR"/>
+        </w:rPr>
+      </w:pPr>
+    </w:p>
+    <w:p>
+      <w:pPr>
+        <w:rPr>
+          <w:rFonts w:hint="default"/>
+          <w:sz w:val="21"/>
+          <w:lang w:val="fr-FR"/>
+        </w:rPr>
+      </w:pPr>
+    </w:p>
+    <w:p>
+      <w:pPr>
+        <w:rPr>
+          <w:rFonts w:hint="default"/>
+          <w:sz w:val="21"/>
+          <w:lang w:val="fr-FR"/>
+        </w:rPr>
+      </w:pPr>
     </w:p>
     <w:p>
       <w:pPr>
@@ -4979,7 +5211,7 @@
             <wp:extent cx="6226810" cy="7445375"/>
             <wp:effectExtent l="0" t="0" r="6350" b="6985"/>
             <wp:wrapNone/>
-            <wp:docPr id="22" name="Image 22" descr="admin11"/>
+            <wp:docPr id="22" name="Image 22" descr="C:\Users\User\Downloads\admin11jj.PNGadmin11jj"/>
             <wp:cNvGraphicFramePr>
               <a:graphicFrameLocks xmlns:a="http://schemas.openxmlformats.org/drawingml/2006/main" noChangeAspect="1"/>
             </wp:cNvGraphicFramePr>
@@ -4987,13 +5219,14 @@
               <a:graphicData uri="http://schemas.openxmlformats.org/drawingml/2006/picture">
                 <pic:pic xmlns:pic="http://schemas.openxmlformats.org/drawingml/2006/picture">
                   <pic:nvPicPr>
-                    <pic:cNvPr id="22" name="Image 22" descr="admin11"/>
+                    <pic:cNvPr id="22" name="Image 22" descr="C:\Users\User\Downloads\admin11jj.PNGadmin11jj"/>
                     <pic:cNvPicPr>
                       <a:picLocks noChangeAspect="1"/>
                     </pic:cNvPicPr>
                   </pic:nvPicPr>
                   <pic:blipFill>
-                    <a:blip r:embed="rId9"/>
+                    <a:blip r:embed="rId10"/>
+                    <a:srcRect l="797" r="797"/>
                     <a:stretch>
                       <a:fillRect/>
                     </a:stretch>
@@ -5386,12 +5619,12 @@
               <wp:posOffset>534035</wp:posOffset>
             </wp:positionH>
             <wp:positionV relativeFrom="paragraph">
-              <wp:posOffset>-698500</wp:posOffset>
+              <wp:posOffset>-753110</wp:posOffset>
             </wp:positionV>
-            <wp:extent cx="4169410" cy="10530205"/>
-            <wp:effectExtent l="0" t="0" r="6350" b="635"/>
+            <wp:extent cx="4169410" cy="10366375"/>
+            <wp:effectExtent l="0" t="0" r="0" b="0"/>
             <wp:wrapNone/>
-            <wp:docPr id="23" name="Image 23" descr="admin22"/>
+            <wp:docPr id="23" name="Image 23" descr="C:\Users\User\Downloads\addminj2.PNGaddminj2"/>
             <wp:cNvGraphicFramePr>
               <a:graphicFrameLocks xmlns:a="http://schemas.openxmlformats.org/drawingml/2006/main" noChangeAspect="1"/>
             </wp:cNvGraphicFramePr>
@@ -5399,13 +5632,14 @@
               <a:graphicData uri="http://schemas.openxmlformats.org/drawingml/2006/picture">
                 <pic:pic xmlns:pic="http://schemas.openxmlformats.org/drawingml/2006/picture">
                   <pic:nvPicPr>
-                    <pic:cNvPr id="23" name="Image 23" descr="admin22"/>
+                    <pic:cNvPr id="23" name="Image 23" descr="C:\Users\User\Downloads\addminj2.PNGaddminj2"/>
                     <pic:cNvPicPr>
                       <a:picLocks noChangeAspect="1"/>
                     </pic:cNvPicPr>
                   </pic:nvPicPr>
                   <pic:blipFill>
-                    <a:blip r:embed="rId10"/>
+                    <a:blip r:embed="rId11"/>
+                    <a:srcRect l="5412" t="-3472" r="5412" b="973"/>
                     <a:stretch>
                       <a:fillRect/>
                     </a:stretch>
@@ -5413,7 +5647,7 @@
                   <pic:spPr>
                     <a:xfrm>
                       <a:off x="0" y="0"/>
-                      <a:ext cx="4169410" cy="10530205"/>
+                      <a:ext cx="4169410" cy="10366375"/>
                     </a:xfrm>
                     <a:prstGeom prst="rect">
                       <a:avLst/>
@@ -5831,15 +6065,15 @@
           <wp:anchor distT="0" distB="0" distL="114300" distR="114300" simplePos="0" relativeHeight="251676672" behindDoc="0" locked="0" layoutInCell="1" allowOverlap="1">
             <wp:simplePos x="0" y="0"/>
             <wp:positionH relativeFrom="column">
-              <wp:posOffset>1120775</wp:posOffset>
+              <wp:posOffset>-497840</wp:posOffset>
             </wp:positionH>
             <wp:positionV relativeFrom="paragraph">
               <wp:posOffset>-892810</wp:posOffset>
             </wp:positionV>
-            <wp:extent cx="3348990" cy="10530205"/>
-            <wp:effectExtent l="0" t="0" r="3810" b="635"/>
+            <wp:extent cx="6477000" cy="10530205"/>
+            <wp:effectExtent l="0" t="0" r="0" b="0"/>
             <wp:wrapNone/>
-            <wp:docPr id="24" name="Image 24" descr="admin33"/>
+            <wp:docPr id="24" name="Image 24" descr="C:\Users\User\Downloads\admin22j.PNGadmin22j"/>
             <wp:cNvGraphicFramePr>
               <a:graphicFrameLocks xmlns:a="http://schemas.openxmlformats.org/drawingml/2006/main" noChangeAspect="1"/>
             </wp:cNvGraphicFramePr>
@@ -5847,13 +6081,14 @@
               <a:graphicData uri="http://schemas.openxmlformats.org/drawingml/2006/picture">
                 <pic:pic xmlns:pic="http://schemas.openxmlformats.org/drawingml/2006/picture">
                   <pic:nvPicPr>
-                    <pic:cNvPr id="24" name="Image 24" descr="admin33"/>
+                    <pic:cNvPr id="24" name="Image 24" descr="C:\Users\User\Downloads\admin22j.PNGadmin22j"/>
                     <pic:cNvPicPr>
                       <a:picLocks noChangeAspect="1"/>
                     </pic:cNvPicPr>
                   </pic:nvPicPr>
                   <pic:blipFill>
-                    <a:blip r:embed="rId11"/>
+                    <a:blip r:embed="rId12"/>
+                    <a:srcRect l="9735" r="9735"/>
                     <a:stretch>
                       <a:fillRect/>
                     </a:stretch>
@@ -5861,7 +6096,7 @@
                   <pic:spPr>
                     <a:xfrm>
                       <a:off x="0" y="0"/>
-                      <a:ext cx="3348990" cy="10530205"/>
+                      <a:ext cx="6477000" cy="10530205"/>
                     </a:xfrm>
                     <a:prstGeom prst="rect">
                       <a:avLst/>
@@ -6883,7 +7118,7 @@
                     </pic:cNvPicPr>
                   </pic:nvPicPr>
                   <pic:blipFill>
-                    <a:blip r:embed="rId12"/>
+                    <a:blip r:embed="rId13"/>
                     <a:stretch>
                       <a:fillRect/>
                     </a:stretch>
@@ -7281,6 +7516,7 @@
     <w:p>
       <w:pPr>
         <w:numPr>
+          <w:ilvl w:val="0"/>
           <w:numId w:val="0"/>
         </w:numPr>
         <w:ind w:leftChars="0"/>
@@ -7345,7 +7581,7 @@
                     </pic:cNvPicPr>
                   </pic:nvPicPr>
                   <pic:blipFill>
-                    <a:blip r:embed="rId13"/>
+                    <a:blip r:embed="rId14"/>
                     <a:stretch>
                       <a:fillRect/>
                     </a:stretch>
@@ -7739,7 +7975,7 @@
                     </pic:cNvPicPr>
                   </pic:nvPicPr>
                   <pic:blipFill>
-                    <a:blip r:embed="rId14"/>
+                    <a:blip r:embed="rId15"/>
                     <a:stretch>
                       <a:fillRect/>
                     </a:stretch>
@@ -8683,161 +8919,8 @@
           <w:lang w:val="fr-FR"/>
         </w:rPr>
       </w:pPr>
-    </w:p>
-    <w:p>
-      <w:pPr>
-        <w:rPr>
-          <w:rFonts w:hint="default"/>
-          <w:sz w:val="21"/>
-          <w:lang w:val="fr-FR"/>
-        </w:rPr>
-      </w:pPr>
-    </w:p>
-    <w:p>
-      <w:pPr>
-        <w:rPr>
-          <w:rFonts w:hint="default"/>
-          <w:sz w:val="21"/>
-          <w:lang w:val="fr-FR"/>
-        </w:rPr>
-      </w:pPr>
-    </w:p>
-    <w:p>
-      <w:pPr>
-        <w:rPr>
-          <w:rFonts w:hint="default"/>
-          <w:sz w:val="21"/>
-          <w:lang w:val="fr-FR"/>
-        </w:rPr>
-      </w:pPr>
       <w:bookmarkStart w:id="0" w:name="_GoBack"/>
       <w:bookmarkEnd w:id="0"/>
-    </w:p>
-    <w:p>
-      <w:pPr>
-        <w:rPr>
-          <w:rFonts w:hint="default"/>
-          <w:sz w:val="21"/>
-          <w:lang w:val="fr-FR"/>
-        </w:rPr>
-      </w:pPr>
-    </w:p>
-    <w:p>
-      <w:pPr>
-        <w:rPr>
-          <w:rFonts w:hint="default"/>
-          <w:sz w:val="21"/>
-          <w:lang w:val="fr-FR"/>
-        </w:rPr>
-      </w:pPr>
-    </w:p>
-    <w:p>
-      <w:pPr>
-        <w:rPr>
-          <w:rFonts w:hint="default"/>
-          <w:sz w:val="21"/>
-          <w:lang w:val="fr-FR"/>
-        </w:rPr>
-      </w:pPr>
-    </w:p>
-    <w:p>
-      <w:pPr>
-        <w:rPr>
-          <w:rFonts w:hint="default"/>
-          <w:sz w:val="21"/>
-          <w:lang w:val="fr-FR"/>
-        </w:rPr>
-      </w:pPr>
-    </w:p>
-    <w:p>
-      <w:pPr>
-        <w:rPr>
-          <w:rFonts w:hint="default"/>
-          <w:sz w:val="21"/>
-          <w:lang w:val="fr-FR"/>
-        </w:rPr>
-      </w:pPr>
-    </w:p>
-    <w:p>
-      <w:pPr>
-        <w:rPr>
-          <w:rFonts w:hint="default"/>
-          <w:sz w:val="21"/>
-          <w:lang w:val="fr-FR"/>
-        </w:rPr>
-      </w:pPr>
-    </w:p>
-    <w:p>
-      <w:pPr>
-        <w:rPr>
-          <w:rFonts w:hint="default"/>
-          <w:sz w:val="21"/>
-          <w:lang w:val="fr-FR"/>
-        </w:rPr>
-      </w:pPr>
-    </w:p>
-    <w:p>
-      <w:pPr>
-        <w:rPr>
-          <w:rFonts w:hint="default"/>
-          <w:sz w:val="21"/>
-          <w:lang w:val="fr-FR"/>
-        </w:rPr>
-      </w:pPr>
-    </w:p>
-    <w:p>
-      <w:pPr>
-        <w:rPr>
-          <w:rFonts w:hint="default"/>
-          <w:sz w:val="21"/>
-          <w:lang w:val="fr-FR"/>
-        </w:rPr>
-      </w:pPr>
-    </w:p>
-    <w:p>
-      <w:pPr>
-        <w:rPr>
-          <w:rFonts w:hint="default"/>
-          <w:sz w:val="21"/>
-          <w:lang w:val="fr-FR"/>
-        </w:rPr>
-      </w:pPr>
-    </w:p>
-    <w:p>
-      <w:pPr>
-        <w:rPr>
-          <w:rFonts w:hint="default"/>
-          <w:sz w:val="21"/>
-          <w:lang w:val="fr-FR"/>
-        </w:rPr>
-      </w:pPr>
-    </w:p>
-    <w:p>
-      <w:pPr>
-        <w:rPr>
-          <w:rFonts w:hint="default"/>
-          <w:sz w:val="21"/>
-          <w:lang w:val="fr-FR"/>
-        </w:rPr>
-      </w:pPr>
-    </w:p>
-    <w:p>
-      <w:pPr>
-        <w:rPr>
-          <w:rFonts w:hint="default"/>
-          <w:sz w:val="21"/>
-          <w:lang w:val="fr-FR"/>
-        </w:rPr>
-      </w:pPr>
-    </w:p>
-    <w:p>
-      <w:pPr>
-        <w:rPr>
-          <w:rFonts w:hint="default"/>
-          <w:sz w:val="21"/>
-          <w:lang w:val="fr-FR"/>
-        </w:rPr>
-      </w:pPr>
     </w:p>
     <w:sectPr>
       <w:pgSz w:w="11906" w:h="16838"/>

</xml_diff>